<commit_message>
lab2 and lab3 otveti
</commit_message>
<xml_diff>
--- a/lab3/3.docx
+++ b/lab3/3.docx
@@ -2140,7 +2140,22 @@
                 <w:szCs w:val="28"/>
                 <w:u w:val="none"/>
               </w:rPr>
-              <w:t>ДАТАЛОГИЧЕСКАЯ МОДЕЛЬ БАЗЫ ДАННЫХ</w:t>
+              <w:t>МОДЕЛИ</w:t>
+            </w:r>
+            <w:r>
+              <w:rPr>
+                <w:rStyle w:val="Hyperlink"/>
+                <w:rFonts w:ascii="Times New Roman" w:hAnsi="Times New Roman" w:cs="Times New Roman"/>
+                <w:b w:val="0"/>
+                <w:bCs w:val="0"/>
+                <w:i w:val="0"/>
+                <w:iCs w:val="0"/>
+                <w:noProof/>
+                <w:sz w:val="28"/>
+                <w:szCs w:val="28"/>
+                <w:u w:val="none"/>
+              </w:rPr>
+              <w:t xml:space="preserve"> БАЗЫ ДАННЫХ</w:t>
             </w:r>
             <w:r>
               <w:rPr>
@@ -3759,7 +3774,103 @@
       </w:tr>
       <w:tr>
         <w:trPr>
-          <w:trHeight w:val="409"/>
+          <w:trHeight w:val="394"/>
+          <w:tblCellSpacing w:w="15" w:type="dxa"/>
+        </w:trPr>
+        <w:tc>
+          <w:tcPr>
+            <w:tcW w:w="2221" w:type="dxa"/>
+            <w:tcBorders>
+              <w:top w:val="single" w:sz="2" w:space="0" w:color="E3E3E3"/>
+              <w:left w:val="single" w:sz="6" w:space="0" w:color="E3E3E3"/>
+              <w:bottom w:val="single" w:sz="2" w:space="0" w:color="E3E3E3"/>
+              <w:right w:val="single" w:sz="2" w:space="0" w:color="E3E3E3"/>
+            </w:tcBorders>
+            <w:vAlign w:val="bottom"/>
+            <w:hideMark/>
+          </w:tcPr>
+          <w:p>
+            <w:pPr>
+              <w:ind w:left="851" w:right="141" w:hanging="851"/>
+              <w:rPr>
+                <w:lang w:val="en-US"/>
+              </w:rPr>
+            </w:pPr>
+            <w:r>
+              <w:rPr>
+                <w:lang w:val="en-US"/>
+              </w:rPr>
+              <w:t>phone</w:t>
+            </w:r>
+          </w:p>
+        </w:tc>
+        <w:tc>
+          <w:tcPr>
+            <w:tcW w:w="1806" w:type="dxa"/>
+            <w:tcBorders>
+              <w:top w:val="single" w:sz="2" w:space="0" w:color="E3E3E3"/>
+              <w:left w:val="single" w:sz="6" w:space="0" w:color="E3E3E3"/>
+              <w:bottom w:val="single" w:sz="2" w:space="0" w:color="E3E3E3"/>
+              <w:right w:val="single" w:sz="2" w:space="0" w:color="E3E3E3"/>
+            </w:tcBorders>
+            <w:vAlign w:val="bottom"/>
+            <w:hideMark/>
+          </w:tcPr>
+          <w:p>
+            <w:pPr>
+              <w:ind w:left="851" w:right="141" w:hanging="851"/>
+            </w:pPr>
+            <w:r>
+              <w:t>Текстовый</w:t>
+            </w:r>
+          </w:p>
+        </w:tc>
+        <w:tc>
+          <w:tcPr>
+            <w:tcW w:w="0" w:type="auto"/>
+            <w:tcBorders>
+              <w:top w:val="single" w:sz="2" w:space="0" w:color="E3E3E3"/>
+              <w:left w:val="single" w:sz="6" w:space="0" w:color="E3E3E3"/>
+              <w:bottom w:val="single" w:sz="2" w:space="0" w:color="E3E3E3"/>
+              <w:right w:val="single" w:sz="2" w:space="0" w:color="E3E3E3"/>
+            </w:tcBorders>
+            <w:vAlign w:val="bottom"/>
+            <w:hideMark/>
+          </w:tcPr>
+          <w:p>
+            <w:pPr>
+              <w:ind w:left="851" w:right="141" w:hanging="851"/>
+            </w:pPr>
+            <w:r>
+              <w:t>15 символов</w:t>
+            </w:r>
+          </w:p>
+        </w:tc>
+        <w:tc>
+          <w:tcPr>
+            <w:tcW w:w="3032" w:type="dxa"/>
+            <w:tcBorders>
+              <w:top w:val="single" w:sz="2" w:space="0" w:color="E3E3E3"/>
+              <w:left w:val="single" w:sz="6" w:space="0" w:color="E3E3E3"/>
+              <w:bottom w:val="single" w:sz="2" w:space="0" w:color="E3E3E3"/>
+              <w:right w:val="single" w:sz="6" w:space="0" w:color="E3E3E3"/>
+            </w:tcBorders>
+            <w:vAlign w:val="bottom"/>
+            <w:hideMark/>
+          </w:tcPr>
+          <w:p>
+            <w:pPr>
+              <w:ind w:left="851" w:right="141" w:hanging="851"/>
+            </w:pPr>
+            <w:r>
+              <w:t>Номер телефона</w:t>
+            </w:r>
+          </w:p>
+        </w:tc>
+      </w:tr>
+      <w:tr>
+        <w:trPr>
+          <w:trHeight w:val="394"/>
           <w:tblCellSpacing w:w="15" w:type="dxa"/>
         </w:trPr>
         <w:tc>
@@ -3772,7 +3883,6 @@
               <w:right w:val="single" w:sz="2" w:space="0" w:color="E3E3E3"/>
             </w:tcBorders>
             <w:vAlign w:val="bottom"/>
-            <w:hideMark/>
           </w:tcPr>
           <w:p>
             <w:pPr>
@@ -3785,7 +3895,7 @@
               <w:rPr>
                 <w:lang w:val="en-US"/>
               </w:rPr>
-              <w:t>phone</w:t>
+              <w:t>password</w:t>
             </w:r>
           </w:p>
         </w:tc>
@@ -3799,14 +3909,13 @@
               <w:right w:val="single" w:sz="2" w:space="0" w:color="E3E3E3"/>
             </w:tcBorders>
             <w:vAlign w:val="bottom"/>
-            <w:hideMark/>
           </w:tcPr>
           <w:p>
             <w:pPr>
               <w:ind w:left="851" w:right="141" w:hanging="851"/>
             </w:pPr>
             <w:r>
-              <w:t>Текстовый</w:t>
+              <w:t>Строковый</w:t>
             </w:r>
           </w:p>
         </w:tc>
@@ -3820,14 +3929,13 @@
               <w:right w:val="single" w:sz="2" w:space="0" w:color="E3E3E3"/>
             </w:tcBorders>
             <w:vAlign w:val="bottom"/>
-            <w:hideMark/>
           </w:tcPr>
           <w:p>
             <w:pPr>
               <w:ind w:left="851" w:right="141" w:hanging="851"/>
             </w:pPr>
             <w:r>
-              <w:t>15 символов</w:t>
+              <w:t>32 символа</w:t>
             </w:r>
           </w:p>
         </w:tc>
@@ -3841,14 +3949,13 @@
               <w:right w:val="single" w:sz="6" w:space="0" w:color="E3E3E3"/>
             </w:tcBorders>
             <w:vAlign w:val="bottom"/>
-            <w:hideMark/>
           </w:tcPr>
           <w:p>
             <w:pPr>
               <w:ind w:left="851" w:right="141" w:hanging="851"/>
             </w:pPr>
             <w:r>
-              <w:t>Номер телефона</w:t>
+              <w:t>Зашифрованный пароль</w:t>
             </w:r>
           </w:p>
         </w:tc>
@@ -5244,55 +5351,122 @@
     </w:tbl>
     <w:p>
       <w:pPr>
+        <w:pStyle w:val="1"/>
+        <w:ind w:left="1134" w:hanging="425"/>
+        <w:jc w:val="both"/>
+        <w:rPr>
+          <w:b/>
+          <w:bCs/>
+        </w:rPr>
+      </w:pPr>
+      <w:bookmarkStart w:id="9" w:name="_Toc165540416"/>
+      <w:r>
+        <w:rPr>
+          <w:b/>
+          <w:bCs/>
+        </w:rPr>
+        <w:lastRenderedPageBreak/>
+        <w:t>МОДЕЛ</w:t>
+      </w:r>
+      <w:r>
+        <w:rPr>
+          <w:b/>
+          <w:bCs/>
+        </w:rPr>
+        <w:t>И</w:t>
+      </w:r>
+      <w:r>
+        <w:rPr>
+          <w:b/>
+          <w:bCs/>
+        </w:rPr>
+        <w:t xml:space="preserve"> БАЗЫ ДАННЫХ</w:t>
+      </w:r>
+      <w:bookmarkEnd w:id="9"/>
+    </w:p>
+    <w:p>
+      <w:pPr>
         <w:spacing w:line="360" w:lineRule="auto"/>
         <w:ind w:firstLine="709"/>
         <w:contextualSpacing/>
         <w:jc w:val="both"/>
         <w:rPr>
-          <w:rFonts w:eastAsia="Arial Unicode MS" w:cs="Times New Roman"/>
-          <w:b/>
-          <w:sz w:val="28"/>
-          <w:szCs w:val="28"/>
-          <w:u w:color="000000"/>
-          <w:bdr w:val="nil"/>
-          <w:lang w:val="en-US" w:eastAsia="ru-RU"/>
-        </w:rPr>
-      </w:pPr>
-    </w:p>
-    <w:p>
-      <w:pPr>
-        <w:pStyle w:val="1"/>
-        <w:ind w:left="0" w:firstLine="709"/>
-        <w:jc w:val="both"/>
-        <w:rPr>
-          <w:b/>
-          <w:bCs/>
-        </w:rPr>
-      </w:pPr>
-      <w:bookmarkStart w:id="9" w:name="_Toc165540416"/>
-      <w:r>
-        <w:rPr>
-          <w:b/>
-          <w:bCs/>
-        </w:rPr>
-        <w:lastRenderedPageBreak/>
-        <w:t>ДАТАЛОГИЧЕСКАЯ МОДЕЛЬ БАЗЫ ДАННЫХ</w:t>
-      </w:r>
-      <w:bookmarkEnd w:id="9"/>
-    </w:p>
-    <w:p>
-      <w:pPr>
-        <w:spacing w:line="360" w:lineRule="auto"/>
-        <w:ind w:firstLine="709"/>
-        <w:contextualSpacing/>
-        <w:jc w:val="both"/>
-        <w:rPr>
           <w:rFonts w:cs="Times New Roman"/>
           <w:bCs/>
           <w:sz w:val="28"/>
           <w:szCs w:val="28"/>
         </w:rPr>
       </w:pPr>
+      <w:r>
+        <w:rPr>
+          <w:rFonts w:cs="Times New Roman"/>
+          <w:bCs/>
+          <w:sz w:val="28"/>
+          <w:szCs w:val="28"/>
+        </w:rPr>
+        <w:t>Ниже представлена инфологическая модель базы данных.</w:t>
+      </w:r>
+      <w:r>
+        <w:rPr>
+          <w:rFonts w:cs="Times New Roman"/>
+          <w:bCs/>
+          <w:sz w:val="28"/>
+          <w:szCs w:val="28"/>
+        </w:rPr>
+        <w:drawing>
+          <wp:inline distT="0" distB="0" distL="0" distR="0" wp14:anchorId="41069C0F" wp14:editId="79E32ADA">
+            <wp:extent cx="5940425" cy="3551555"/>
+            <wp:effectExtent l="0" t="0" r="3175" b="0"/>
+            <wp:docPr id="1206272230" name="Picture 1"/>
+            <wp:cNvGraphicFramePr>
+              <a:graphicFrameLocks xmlns:a="http://schemas.openxmlformats.org/drawingml/2006/main" noChangeAspect="1"/>
+            </wp:cNvGraphicFramePr>
+            <a:graphic xmlns:a="http://schemas.openxmlformats.org/drawingml/2006/main">
+              <a:graphicData uri="http://schemas.openxmlformats.org/drawingml/2006/picture">
+                <pic:pic xmlns:pic="http://schemas.openxmlformats.org/drawingml/2006/picture">
+                  <pic:nvPicPr>
+                    <pic:cNvPr id="1206272230" name=""/>
+                    <pic:cNvPicPr/>
+                  </pic:nvPicPr>
+                  <pic:blipFill>
+                    <a:blip r:embed="rId9"/>
+                    <a:stretch>
+                      <a:fillRect/>
+                    </a:stretch>
+                  </pic:blipFill>
+                  <pic:spPr>
+                    <a:xfrm>
+                      <a:off x="0" y="0"/>
+                      <a:ext cx="5940425" cy="3551555"/>
+                    </a:xfrm>
+                    <a:prstGeom prst="rect">
+                      <a:avLst/>
+                    </a:prstGeom>
+                  </pic:spPr>
+                </pic:pic>
+              </a:graphicData>
+            </a:graphic>
+          </wp:inline>
+        </w:drawing>
+      </w:r>
+      <w:r>
+        <w:rPr>
+          <w:rFonts w:cs="Times New Roman"/>
+          <w:bCs/>
+          <w:sz w:val="28"/>
+          <w:szCs w:val="28"/>
+        </w:rPr>
+        <w:br/>
+      </w:r>
+      <w:r>
+        <w:rPr>
+          <w:rFonts w:cs="Times New Roman"/>
+          <w:bCs/>
+          <w:sz w:val="28"/>
+          <w:szCs w:val="28"/>
+        </w:rPr>
+        <w:tab/>
+      </w:r>
       <w:r>
         <w:rPr>
           <w:rFonts w:cs="Times New Roman"/>
@@ -5319,6 +5493,7 @@
         <w:rPr>
           <w:rFonts w:cs="Times New Roman"/>
           <w:bCs/>
+          <w:noProof/>
           <w:sz w:val="28"/>
           <w:szCs w:val="28"/>
         </w:rPr>
@@ -5338,7 +5513,7 @@
                     <pic:cNvPicPr/>
                   </pic:nvPicPr>
                   <pic:blipFill>
-                    <a:blip r:embed="rId9"/>
+                    <a:blip r:embed="rId10"/>
                     <a:stretch>
                       <a:fillRect/>
                     </a:stretch>
@@ -5422,6 +5597,7 @@
           <w:rStyle w:val="HTMLCode"/>
           <w:b/>
           <w:bCs/>
+          <w:noProof/>
           <w:color w:val="006699"/>
           <w:sz w:val="28"/>
           <w:szCs w:val="28"/>
@@ -5443,7 +5619,7 @@
                     <pic:cNvPicPr/>
                   </pic:nvPicPr>
                   <pic:blipFill>
-                    <a:blip r:embed="rId10"/>
+                    <a:blip r:embed="rId11"/>
                     <a:stretch>
                       <a:fillRect/>
                     </a:stretch>
@@ -5471,6 +5647,7 @@
       </w:r>
       <w:r>
         <w:rPr>
+          <w:noProof/>
           <w:sz w:val="28"/>
           <w:szCs w:val="28"/>
         </w:rPr>
@@ -5490,7 +5667,7 @@
                     <pic:cNvPicPr/>
                   </pic:nvPicPr>
                   <pic:blipFill>
-                    <a:blip r:embed="rId11"/>
+                    <a:blip r:embed="rId12"/>
                     <a:stretch>
                       <a:fillRect/>
                     </a:stretch>
@@ -5532,6 +5709,7 @@
       </w:pPr>
       <w:r>
         <w:rPr>
+          <w:noProof/>
           <w:sz w:val="28"/>
           <w:szCs w:val="28"/>
         </w:rPr>
@@ -5551,7 +5729,7 @@
                     <pic:cNvPicPr/>
                   </pic:nvPicPr>
                   <pic:blipFill>
-                    <a:blip r:embed="rId12"/>
+                    <a:blip r:embed="rId13"/>
                     <a:stretch>
                       <a:fillRect/>
                     </a:stretch>
@@ -6435,7 +6613,7 @@
       </w:pPr>
     </w:p>
     <w:sectPr>
-      <w:footerReference w:type="default" r:id="rId13"/>
+      <w:footerReference w:type="default" r:id="rId14"/>
       <w:pgSz w:w="11906" w:h="16838"/>
       <w:pgMar w:top="1134" w:right="850" w:bottom="1134" w:left="1701" w:header="708" w:footer="708" w:gutter="0"/>
       <w:pgNumType w:start="3"/>

</xml_diff>